<commit_message>
Se inicia el proyecto en angular
</commit_message>
<xml_diff>
--- a/Memoria.docx
+++ b/Memoria.docx
@@ -9,7 +9,20 @@
     </w:p>
     <w:p>
       <w:r>
-        <w:t>Dia 1: Establecer las bases y funcionalidades de la app.</w:t>
+        <w:t xml:space="preserve">Dia 1: Establecer las bases y funcionalidades de la </w:t>
+      </w:r>
+      <w:proofErr w:type="gramStart"/>
+      <w:r>
+        <w:t>app</w:t>
+      </w:r>
+      <w:proofErr w:type="gramEnd"/>
+      <w:r>
+        <w:t>.</w:t>
+      </w:r>
+    </w:p>
+    <w:p>
+      <w:r>
+        <w:t>Dia 2: Subir el proyecto a GitHub. Definir modelo de datos.</w:t>
       </w:r>
     </w:p>
     <w:p/>
@@ -20,7 +33,15 @@
     </w:p>
     <w:p>
       <w:r>
-        <w:t>- Login y registro para usuarios y administradores.</w:t>
+        <w:t xml:space="preserve">- </w:t>
+      </w:r>
+      <w:proofErr w:type="spellStart"/>
+      <w:r>
+        <w:t>Login</w:t>
+      </w:r>
+      <w:proofErr w:type="spellEnd"/>
+      <w:r>
+        <w:t xml:space="preserve"> y registro para usuarios y administradores.</w:t>
       </w:r>
     </w:p>
     <w:p>
@@ -43,10 +64,7 @@
     </w:p>
     <w:p>
       <w:r>
-        <w:t>- Al iniciar la reserva se indicará el rango horario y la fecha para la que se solicita la reserva.</w:t>
-      </w:r>
-      <w:r>
-        <w:t xml:space="preserve"> Se mostrarán las clases que coincidan con la búsqueda.</w:t>
+        <w:t>- Al iniciar la reserva se indicará el rango horario y la fecha para la que se solicita la reserva. Se mostrarán las clases que coincidan con la búsqueda.</w:t>
       </w:r>
     </w:p>
     <w:p>
@@ -72,7 +90,273 @@
         <w:t>* Los usuarios podrán indicar que están interesados en reservar una clase la cual está ocupada, de manera que si queda libre le llegue un correo.</w:t>
       </w:r>
     </w:p>
+    <w:p>
+      <w:r>
+        <w:t>DATOS:</w:t>
+      </w:r>
+    </w:p>
+    <w:p>
+      <w:pPr>
+        <w:pStyle w:val="Prrafodelista"/>
+        <w:numPr>
+          <w:ilvl w:val="0"/>
+          <w:numId w:val="1"/>
+        </w:numPr>
+      </w:pPr>
+      <w:r>
+        <w:t>Usuario:</w:t>
+      </w:r>
+    </w:p>
+    <w:p>
+      <w:pPr>
+        <w:pStyle w:val="Prrafodelista"/>
+        <w:numPr>
+          <w:ilvl w:val="1"/>
+          <w:numId w:val="1"/>
+        </w:numPr>
+      </w:pPr>
+      <w:r>
+        <w:t>ID</w:t>
+      </w:r>
+    </w:p>
+    <w:p>
+      <w:pPr>
+        <w:pStyle w:val="Prrafodelista"/>
+        <w:numPr>
+          <w:ilvl w:val="1"/>
+          <w:numId w:val="1"/>
+        </w:numPr>
+      </w:pPr>
+      <w:r>
+        <w:t>Nombre</w:t>
+      </w:r>
+    </w:p>
+    <w:p>
+      <w:pPr>
+        <w:pStyle w:val="Prrafodelista"/>
+        <w:numPr>
+          <w:ilvl w:val="1"/>
+          <w:numId w:val="1"/>
+        </w:numPr>
+      </w:pPr>
+      <w:r>
+        <w:t>Apellidos</w:t>
+      </w:r>
+    </w:p>
+    <w:p>
+      <w:pPr>
+        <w:pStyle w:val="Prrafodelista"/>
+        <w:numPr>
+          <w:ilvl w:val="1"/>
+          <w:numId w:val="1"/>
+        </w:numPr>
+      </w:pPr>
+      <w:r>
+        <w:t>Email</w:t>
+      </w:r>
+    </w:p>
+    <w:p>
+      <w:pPr>
+        <w:pStyle w:val="Prrafodelista"/>
+        <w:numPr>
+          <w:ilvl w:val="1"/>
+          <w:numId w:val="1"/>
+        </w:numPr>
+      </w:pPr>
+      <w:r>
+        <w:t>Teléfono</w:t>
+      </w:r>
+    </w:p>
+    <w:p>
+      <w:pPr>
+        <w:pStyle w:val="Prrafodelista"/>
+        <w:numPr>
+          <w:ilvl w:val="1"/>
+          <w:numId w:val="1"/>
+        </w:numPr>
+      </w:pPr>
+      <w:r>
+        <w:t>Contraseña</w:t>
+      </w:r>
+      <w:r>
+        <w:t xml:space="preserve"> </w:t>
+      </w:r>
+      <w:r>
+        <w:tab/>
+      </w:r>
+    </w:p>
+    <w:p>
+      <w:pPr>
+        <w:pStyle w:val="Prrafodelista"/>
+        <w:numPr>
+          <w:ilvl w:val="1"/>
+          <w:numId w:val="1"/>
+        </w:numPr>
+      </w:pPr>
+      <w:r>
+        <w:t>Administrador</w:t>
+      </w:r>
+      <w:r>
+        <w:t xml:space="preserve">: </w:t>
+      </w:r>
+      <w:proofErr w:type="spellStart"/>
+      <w:r>
+        <w:t>boolean</w:t>
+      </w:r>
+      <w:proofErr w:type="spellEnd"/>
+    </w:p>
+    <w:p>
+      <w:pPr>
+        <w:pStyle w:val="Prrafodelista"/>
+        <w:numPr>
+          <w:ilvl w:val="1"/>
+          <w:numId w:val="1"/>
+        </w:numPr>
+      </w:pPr>
+      <w:r>
+        <w:t>foto</w:t>
+      </w:r>
+    </w:p>
+    <w:p>
+      <w:pPr>
+        <w:pStyle w:val="Prrafodelista"/>
+        <w:numPr>
+          <w:ilvl w:val="0"/>
+          <w:numId w:val="1"/>
+        </w:numPr>
+      </w:pPr>
+      <w:r>
+        <w:t>Clase:</w:t>
+      </w:r>
+    </w:p>
+    <w:p>
+      <w:pPr>
+        <w:pStyle w:val="Prrafodelista"/>
+        <w:numPr>
+          <w:ilvl w:val="1"/>
+          <w:numId w:val="1"/>
+        </w:numPr>
+      </w:pPr>
+      <w:r>
+        <w:t>ID</w:t>
+      </w:r>
+    </w:p>
+    <w:p>
+      <w:pPr>
+        <w:pStyle w:val="Prrafodelista"/>
+        <w:numPr>
+          <w:ilvl w:val="1"/>
+          <w:numId w:val="1"/>
+        </w:numPr>
+      </w:pPr>
+      <w:r>
+        <w:t>Dia</w:t>
+      </w:r>
+    </w:p>
+    <w:p>
+      <w:pPr>
+        <w:pStyle w:val="Prrafodelista"/>
+        <w:numPr>
+          <w:ilvl w:val="1"/>
+          <w:numId w:val="1"/>
+        </w:numPr>
+      </w:pPr>
+      <w:r>
+        <w:t>Fecha</w:t>
+      </w:r>
+    </w:p>
+    <w:p>
+      <w:pPr>
+        <w:pStyle w:val="Prrafodelista"/>
+        <w:numPr>
+          <w:ilvl w:val="1"/>
+          <w:numId w:val="1"/>
+        </w:numPr>
+      </w:pPr>
+      <w:r>
+        <w:t>Hora inicio</w:t>
+      </w:r>
+    </w:p>
+    <w:p>
+      <w:pPr>
+        <w:pStyle w:val="Prrafodelista"/>
+        <w:numPr>
+          <w:ilvl w:val="1"/>
+          <w:numId w:val="1"/>
+        </w:numPr>
+      </w:pPr>
+      <w:r>
+        <w:t>Hora fin</w:t>
+      </w:r>
+    </w:p>
+    <w:p>
+      <w:pPr>
+        <w:pStyle w:val="Prrafodelista"/>
+        <w:numPr>
+          <w:ilvl w:val="1"/>
+          <w:numId w:val="1"/>
+        </w:numPr>
+      </w:pPr>
+      <w:r>
+        <w:t>Nombre</w:t>
+      </w:r>
+    </w:p>
+    <w:p>
+      <w:pPr>
+        <w:pStyle w:val="Prrafodelista"/>
+        <w:numPr>
+          <w:ilvl w:val="1"/>
+          <w:numId w:val="1"/>
+        </w:numPr>
+      </w:pPr>
+      <w:r>
+        <w:t xml:space="preserve">Disponible: </w:t>
+      </w:r>
+      <w:proofErr w:type="spellStart"/>
+      <w:r>
+        <w:t>boolean</w:t>
+      </w:r>
+      <w:proofErr w:type="spellEnd"/>
+    </w:p>
+    <w:p>
+      <w:pPr>
+        <w:pStyle w:val="Prrafodelista"/>
+        <w:numPr>
+          <w:ilvl w:val="1"/>
+          <w:numId w:val="1"/>
+        </w:numPr>
+      </w:pPr>
+      <w:r>
+        <w:lastRenderedPageBreak/>
+        <w:t>Capacidad</w:t>
+      </w:r>
+    </w:p>
+    <w:p>
+      <w:pPr>
+        <w:pStyle w:val="Prrafodelista"/>
+        <w:numPr>
+          <w:ilvl w:val="1"/>
+          <w:numId w:val="1"/>
+        </w:numPr>
+      </w:pPr>
+      <w:r>
+        <w:t>Equipamiento</w:t>
+      </w:r>
+    </w:p>
     <w:p/>
+    <w:p>
+      <w:r>
+        <w:t>REFERENCIAS:</w:t>
+      </w:r>
+    </w:p>
+    <w:p>
+      <w:r>
+        <w:t xml:space="preserve">Guía instalación angular: </w:t>
+      </w:r>
+      <w:r>
+        <w:t>https://docs.angular.lat/guide/setup-local</w:t>
+      </w:r>
+    </w:p>
     <w:p/>
     <w:p/>
     <w:sectPr>
@@ -83,6 +367,127 @@
     </w:sectPr>
   </w:body>
 </w:document>
+</file>
+
+<file path=word/numbering.xml><?xml version="1.0" encoding="utf-8"?>
+<w:numbering xmlns:wpc="http://schemas.microsoft.com/office/word/2010/wordprocessingCanvas" xmlns:cx="http://schemas.microsoft.com/office/drawing/2014/chartex" xmlns:cx1="http://schemas.microsoft.com/office/drawing/2015/9/8/chartex" xmlns:cx2="http://schemas.microsoft.com/office/drawing/2015/10/21/chartex" xmlns:cx3="http://schemas.microsoft.com/office/drawing/2016/5/9/chartex" xmlns:cx4="http://schemas.microsoft.com/office/drawing/2016/5/10/chartex" xmlns:cx5="http://schemas.microsoft.com/office/drawing/2016/5/11/chartex" xmlns:cx6="http://schemas.microsoft.com/office/drawing/2016/5/12/chartex" xmlns:cx7="http://schemas.microsoft.com/office/drawing/2016/5/13/chartex" xmlns:cx8="http://schemas.microsoft.com/office/drawing/2016/5/14/chartex" xmlns:mc="http://schemas.openxmlformats.org/markup-compatibility/2006" xmlns:aink="http://schemas.microsoft.com/office/drawing/2016/ink" xmlns:am3d="http://schemas.microsoft.com/office/drawing/2017/model3d" xmlns:o="urn:schemas-microsoft-com:office:office" xmlns:oel="http://schemas.microsoft.com/office/2019/extlst" xmlns:r="http://schemas.openxmlformats.org/officeDocument/2006/relationships" xmlns:m="http://schemas.openxmlformats.org/officeDocument/2006/math" xmlns:v="urn:schemas-microsoft-com:vml" xmlns:wp14="http://schemas.microsoft.com/office/word/2010/wordprocessingDrawing" xmlns:wp="http://schemas.openxmlformats.org/drawingml/2006/wordprocessingDrawing" xmlns:w10="urn:schemas-microsoft-com:office:word" xmlns:w="http://schemas.openxmlformats.org/wordprocessingml/2006/main" xmlns:w14="http://schemas.microsoft.com/office/word/2010/wordml" xmlns:w15="http://schemas.microsoft.com/office/word/2012/wordml" xmlns:w16cex="http://schemas.microsoft.com/office/word/2018/wordml/cex" xmlns:w16cid="http://schemas.microsoft.com/office/word/2016/wordml/cid" xmlns:w16="http://schemas.microsoft.com/office/word/2018/wordml" xmlns:w16du="http://schemas.microsoft.com/office/word/2023/wordml/word16du" xmlns:w16sdtdh="http://schemas.microsoft.com/office/word/2020/wordml/sdtdatahash" xmlns:w16se="http://schemas.microsoft.com/office/word/2015/wordml/symex" xmlns:wpg="http://schemas.microsoft.com/office/word/2010/wordprocessingGroup" xmlns:wpi="http://schemas.microsoft.com/office/word/2010/wordprocessingInk" xmlns:wne="http://schemas.microsoft.com/office/word/2006/wordml" xmlns:wps="http://schemas.microsoft.com/office/word/2010/wordprocessingShape" mc:Ignorable="w14 w15 w16se w16cid w16 w16cex w16sdtdh wp14">
+  <w:abstractNum w:abstractNumId="0" w15:restartNumberingAfterBreak="0">
+    <w:nsid w:val="6A133767"/>
+    <w:multiLevelType w:val="hybridMultilevel"/>
+    <w:tmpl w:val="3C72569E"/>
+    <w:lvl w:ilvl="0" w:tplc="0C0A0001">
+      <w:start w:val="1"/>
+      <w:numFmt w:val="bullet"/>
+      <w:lvlText w:val=""/>
+      <w:lvlJc w:val="left"/>
+      <w:pPr>
+        <w:ind w:left="720" w:hanging="360"/>
+      </w:pPr>
+      <w:rPr>
+        <w:rFonts w:ascii="Symbol" w:hAnsi="Symbol" w:hint="default"/>
+      </w:rPr>
+    </w:lvl>
+    <w:lvl w:ilvl="1" w:tplc="0C0A0003">
+      <w:start w:val="1"/>
+      <w:numFmt w:val="bullet"/>
+      <w:lvlText w:val="o"/>
+      <w:lvlJc w:val="left"/>
+      <w:pPr>
+        <w:ind w:left="1440" w:hanging="360"/>
+      </w:pPr>
+      <w:rPr>
+        <w:rFonts w:ascii="Courier New" w:hAnsi="Courier New" w:cs="Courier New" w:hint="default"/>
+      </w:rPr>
+    </w:lvl>
+    <w:lvl w:ilvl="2" w:tplc="0C0A0005" w:tentative="1">
+      <w:start w:val="1"/>
+      <w:numFmt w:val="bullet"/>
+      <w:lvlText w:val=""/>
+      <w:lvlJc w:val="left"/>
+      <w:pPr>
+        <w:ind w:left="2160" w:hanging="360"/>
+      </w:pPr>
+      <w:rPr>
+        <w:rFonts w:ascii="Wingdings" w:hAnsi="Wingdings" w:hint="default"/>
+      </w:rPr>
+    </w:lvl>
+    <w:lvl w:ilvl="3" w:tplc="0C0A0001" w:tentative="1">
+      <w:start w:val="1"/>
+      <w:numFmt w:val="bullet"/>
+      <w:lvlText w:val=""/>
+      <w:lvlJc w:val="left"/>
+      <w:pPr>
+        <w:ind w:left="2880" w:hanging="360"/>
+      </w:pPr>
+      <w:rPr>
+        <w:rFonts w:ascii="Symbol" w:hAnsi="Symbol" w:hint="default"/>
+      </w:rPr>
+    </w:lvl>
+    <w:lvl w:ilvl="4" w:tplc="0C0A0003" w:tentative="1">
+      <w:start w:val="1"/>
+      <w:numFmt w:val="bullet"/>
+      <w:lvlText w:val="o"/>
+      <w:lvlJc w:val="left"/>
+      <w:pPr>
+        <w:ind w:left="3600" w:hanging="360"/>
+      </w:pPr>
+      <w:rPr>
+        <w:rFonts w:ascii="Courier New" w:hAnsi="Courier New" w:cs="Courier New" w:hint="default"/>
+      </w:rPr>
+    </w:lvl>
+    <w:lvl w:ilvl="5" w:tplc="0C0A0005" w:tentative="1">
+      <w:start w:val="1"/>
+      <w:numFmt w:val="bullet"/>
+      <w:lvlText w:val=""/>
+      <w:lvlJc w:val="left"/>
+      <w:pPr>
+        <w:ind w:left="4320" w:hanging="360"/>
+      </w:pPr>
+      <w:rPr>
+        <w:rFonts w:ascii="Wingdings" w:hAnsi="Wingdings" w:hint="default"/>
+      </w:rPr>
+    </w:lvl>
+    <w:lvl w:ilvl="6" w:tplc="0C0A0001" w:tentative="1">
+      <w:start w:val="1"/>
+      <w:numFmt w:val="bullet"/>
+      <w:lvlText w:val=""/>
+      <w:lvlJc w:val="left"/>
+      <w:pPr>
+        <w:ind w:left="5040" w:hanging="360"/>
+      </w:pPr>
+      <w:rPr>
+        <w:rFonts w:ascii="Symbol" w:hAnsi="Symbol" w:hint="default"/>
+      </w:rPr>
+    </w:lvl>
+    <w:lvl w:ilvl="7" w:tplc="0C0A0003" w:tentative="1">
+      <w:start w:val="1"/>
+      <w:numFmt w:val="bullet"/>
+      <w:lvlText w:val="o"/>
+      <w:lvlJc w:val="left"/>
+      <w:pPr>
+        <w:ind w:left="5760" w:hanging="360"/>
+      </w:pPr>
+      <w:rPr>
+        <w:rFonts w:ascii="Courier New" w:hAnsi="Courier New" w:cs="Courier New" w:hint="default"/>
+      </w:rPr>
+    </w:lvl>
+    <w:lvl w:ilvl="8" w:tplc="0C0A0005" w:tentative="1">
+      <w:start w:val="1"/>
+      <w:numFmt w:val="bullet"/>
+      <w:lvlText w:val=""/>
+      <w:lvlJc w:val="left"/>
+      <w:pPr>
+        <w:ind w:left="6480" w:hanging="360"/>
+      </w:pPr>
+      <w:rPr>
+        <w:rFonts w:ascii="Wingdings" w:hAnsi="Wingdings" w:hint="default"/>
+      </w:rPr>
+    </w:lvl>
+  </w:abstractNum>
+  <w:num w:numId="1" w16cid:durableId="652877191">
+    <w:abstractNumId w:val="0"/>
+  </w:num>
+</w:numbering>
 </file>
 
 <file path=word/styles.xml><?xml version="1.0" encoding="utf-8"?>
@@ -513,6 +918,17 @@
     <w:semiHidden/>
     <w:unhideWhenUsed/>
   </w:style>
+  <w:style w:type="paragraph" w:styleId="Prrafodelista">
+    <w:name w:val="List Paragraph"/>
+    <w:basedOn w:val="Normal"/>
+    <w:uiPriority w:val="34"/>
+    <w:qFormat/>
+    <w:rsid w:val="00D737DF"/>
+    <w:pPr>
+      <w:ind w:left="720"/>
+      <w:contextualSpacing/>
+    </w:pPr>
+  </w:style>
 </w:styles>
 </file>
 

</xml_diff>

<commit_message>
Se crea el componente login
</commit_message>
<xml_diff>
--- a/Memoria.docx
+++ b/Memoria.docx
@@ -9,20 +9,31 @@
     </w:p>
     <w:p>
       <w:r>
-        <w:t xml:space="preserve">Dia 1: Establecer las bases y funcionalidades de la </w:t>
-      </w:r>
-      <w:proofErr w:type="gramStart"/>
-      <w:r>
-        <w:t>app</w:t>
-      </w:r>
-      <w:proofErr w:type="gramEnd"/>
-      <w:r>
-        <w:t>.</w:t>
-      </w:r>
-    </w:p>
-    <w:p>
-      <w:r>
-        <w:t>Dia 2: Subir el proyecto a GitHub. Definir modelo de datos.</w:t>
+        <w:t>Dia 1: Establecer las bases y funcionalidades de la app.</w:t>
+      </w:r>
+    </w:p>
+    <w:p>
+      <w:r>
+        <w:t xml:space="preserve">Dia 2: </w:t>
+      </w:r>
+      <w:r>
+        <w:t xml:space="preserve">Instalación del entorno. </w:t>
+      </w:r>
+      <w:r>
+        <w:t>Subir el proyecto a GitHub. Definir modelo de datos.</w:t>
+      </w:r>
+    </w:p>
+    <w:p>
+      <w:pPr>
+        <w:rPr>
+          <w:u w:val="single"/>
+        </w:rPr>
+      </w:pPr>
+      <w:r>
+        <w:t>Dia 3: Instalación de Angular material.</w:t>
+      </w:r>
+      <w:r>
+        <w:t xml:space="preserve"> Creación módulo login.</w:t>
       </w:r>
     </w:p>
     <w:p/>
@@ -33,15 +44,7 @@
     </w:p>
     <w:p>
       <w:r>
-        <w:t xml:space="preserve">- </w:t>
-      </w:r>
-      <w:proofErr w:type="spellStart"/>
-      <w:r>
-        <w:t>Login</w:t>
-      </w:r>
-      <w:proofErr w:type="spellEnd"/>
-      <w:r>
-        <w:t xml:space="preserve"> y registro para usuarios y administradores.</w:t>
+        <w:t>- Login y registro para usuarios y administradores.</w:t>
       </w:r>
     </w:p>
     <w:p>
@@ -197,13 +200,8 @@
         <w:t>Administrador</w:t>
       </w:r>
       <w:r>
-        <w:t xml:space="preserve">: </w:t>
-      </w:r>
-      <w:proofErr w:type="spellStart"/>
-      <w:r>
-        <w:t>boolean</w:t>
-      </w:r>
-      <w:proofErr w:type="spellEnd"/>
+        <w:t>: boolean</w:t>
+      </w:r>
     </w:p>
     <w:p>
       <w:pPr>
@@ -298,6 +296,7 @@
         </w:numPr>
       </w:pPr>
       <w:r>
+        <w:lastRenderedPageBreak/>
         <w:t>Nombre</w:t>
       </w:r>
     </w:p>
@@ -310,24 +309,18 @@
         </w:numPr>
       </w:pPr>
       <w:r>
-        <w:t xml:space="preserve">Disponible: </w:t>
-      </w:r>
-      <w:proofErr w:type="spellStart"/>
-      <w:r>
-        <w:t>boolean</w:t>
-      </w:r>
-      <w:proofErr w:type="spellEnd"/>
-    </w:p>
-    <w:p>
-      <w:pPr>
-        <w:pStyle w:val="Prrafodelista"/>
-        <w:numPr>
-          <w:ilvl w:val="1"/>
-          <w:numId w:val="1"/>
-        </w:numPr>
-      </w:pPr>
-      <w:r>
-        <w:lastRenderedPageBreak/>
+        <w:t>Disponible: boolean</w:t>
+      </w:r>
+    </w:p>
+    <w:p>
+      <w:pPr>
+        <w:pStyle w:val="Prrafodelista"/>
+        <w:numPr>
+          <w:ilvl w:val="1"/>
+          <w:numId w:val="1"/>
+        </w:numPr>
+      </w:pPr>
+      <w:r>
         <w:t>Capacidad</w:t>
       </w:r>
     </w:p>

</xml_diff>

<commit_message>
Se añade barra de navegación y pantalla de inicio
</commit_message>
<xml_diff>
--- a/Memoria.docx
+++ b/Memoria.docx
@@ -24,16 +24,24 @@
       </w:r>
     </w:p>
     <w:p>
+      <w:r>
+        <w:t>Dia 3: Instalación de Angular material.</w:t>
+      </w:r>
+      <w:r>
+        <w:t xml:space="preserve"> Creación módulo login.</w:t>
+      </w:r>
+    </w:p>
+    <w:p>
       <w:pPr>
         <w:rPr>
           <w:u w:val="single"/>
         </w:rPr>
       </w:pPr>
       <w:r>
-        <w:t>Dia 3: Instalación de Angular material.</w:t>
-      </w:r>
-      <w:r>
-        <w:t xml:space="preserve"> Creación módulo login.</w:t>
+        <w:t>Dia 4: Se añaden validadores a login y mensajes de error.</w:t>
+      </w:r>
+      <w:r>
+        <w:t xml:space="preserve"> Componente de inicio y Barra de navegación. Routing y lazy-loading.</w:t>
       </w:r>
     </w:p>
     <w:p/>
@@ -260,6 +268,7 @@
         </w:numPr>
       </w:pPr>
       <w:r>
+        <w:lastRenderedPageBreak/>
         <w:t>Fecha</w:t>
       </w:r>
     </w:p>
@@ -296,7 +305,6 @@
         </w:numPr>
       </w:pPr>
       <w:r>
-        <w:lastRenderedPageBreak/>
         <w:t>Nombre</w:t>
       </w:r>
     </w:p>
@@ -346,12 +354,78 @@
       <w:r>
         <w:t xml:space="preserve">Guía instalación angular: </w:t>
       </w:r>
-      <w:r>
-        <w:t>https://docs.angular.lat/guide/setup-local</w:t>
-      </w:r>
+      <w:hyperlink r:id="rId5" w:history="1">
+        <w:r>
+          <w:rPr>
+            <w:rStyle w:val="Hipervnculo"/>
+          </w:rPr>
+          <w:t>https://docs.angular.lat/guide/setup-local</w:t>
+        </w:r>
+      </w:hyperlink>
+    </w:p>
+    <w:p>
+      <w:r>
+        <w:t>Formularios</w:t>
+      </w:r>
+      <w:r>
+        <w:t xml:space="preserve"> reactivos: </w:t>
+      </w:r>
+      <w:hyperlink r:id="rId6" w:history="1">
+        <w:r>
+          <w:rPr>
+            <w:rStyle w:val="Hipervnculo"/>
+          </w:rPr>
+          <w:t>https://angular.io/guide/reactive-forms</w:t>
+        </w:r>
+      </w:hyperlink>
+    </w:p>
+    <w:p>
+      <w:pPr>
+        <w:rPr>
+          <w:rStyle w:val="Hipervnculo"/>
+        </w:rPr>
+      </w:pPr>
+      <w:r>
+        <w:t xml:space="preserve">Angular Flex-Layout: </w:t>
+      </w:r>
+      <w:hyperlink r:id="rId7" w:anchor="/docs" w:history="1">
+        <w:r>
+          <w:rPr>
+            <w:rStyle w:val="Hipervnculo"/>
+          </w:rPr>
+          <w:t>https://tburleson-layouts-demos.firebaseapp.com/#/docs</w:t>
+        </w:r>
+      </w:hyperlink>
+    </w:p>
+    <w:p>
+      <w:r>
+        <w:t>Lazy-loading:</w:t>
+      </w:r>
+      <w:r>
+        <w:t xml:space="preserve"> </w:t>
+      </w:r>
+      <w:r>
+        <w:rPr>
+          <w:rStyle w:val="Hipervnculo"/>
+        </w:rPr>
+        <w:t>https://www.tutorialesprogramacionya.com/angularya/detalleconcepto.php?punto=85&amp;codigo=85&amp;inicio=80</w:t>
+      </w:r>
+    </w:p>
+    <w:p>
+      <w:pPr>
+        <w:rPr>
+          <w:u w:val="single"/>
+        </w:rPr>
+      </w:pPr>
     </w:p>
     <w:p/>
-    <w:p/>
+    <w:p>
+      <w:pPr>
+        <w:rPr>
+          <w:u w:val="single"/>
+        </w:rPr>
+      </w:pPr>
+    </w:p>
     <w:sectPr>
       <w:pgSz w:w="11906" w:h="16838"/>
       <w:pgMar w:top="1417" w:right="1701" w:bottom="1417" w:left="1701" w:header="708" w:footer="708" w:gutter="0"/>
@@ -922,6 +996,29 @@
       <w:contextualSpacing/>
     </w:pPr>
   </w:style>
+  <w:style w:type="character" w:styleId="Hipervnculo">
+    <w:name w:val="Hyperlink"/>
+    <w:basedOn w:val="Fuentedeprrafopredeter"/>
+    <w:uiPriority w:val="99"/>
+    <w:unhideWhenUsed/>
+    <w:rsid w:val="00472965"/>
+    <w:rPr>
+      <w:color w:val="0563C1" w:themeColor="hyperlink"/>
+      <w:u w:val="single"/>
+    </w:rPr>
+  </w:style>
+  <w:style w:type="character" w:styleId="Mencinsinresolver">
+    <w:name w:val="Unresolved Mention"/>
+    <w:basedOn w:val="Fuentedeprrafopredeter"/>
+    <w:uiPriority w:val="99"/>
+    <w:semiHidden/>
+    <w:unhideWhenUsed/>
+    <w:rsid w:val="00472965"/>
+    <w:rPr>
+      <w:color w:val="605E5C"/>
+      <w:shd w:val="clear" w:color="auto" w:fill="E1DFDD"/>
+    </w:rPr>
+  </w:style>
 </w:styles>
 </file>
 

</xml_diff>

<commit_message>
Se añaden modulos nuevos y se mejora el routing
</commit_message>
<xml_diff>
--- a/Memoria.docx
+++ b/Memoria.docx
@@ -32,16 +32,21 @@
       </w:r>
     </w:p>
     <w:p>
+      <w:r>
+        <w:t>Dia 4: Se añaden validadores a login y mensajes de error.</w:t>
+      </w:r>
+      <w:r>
+        <w:t xml:space="preserve"> Componente de inicio y Barra de navegación. Routing y lazy-loading.</w:t>
+      </w:r>
+    </w:p>
+    <w:p>
       <w:pPr>
         <w:rPr>
           <w:u w:val="single"/>
         </w:rPr>
       </w:pPr>
       <w:r>
-        <w:t>Dia 4: Se añaden validadores a login y mensajes de error.</w:t>
-      </w:r>
-      <w:r>
-        <w:t xml:space="preserve"> Componente de inicio y Barra de navegación. Routing y lazy-loading.</w:t>
+        <w:t>Dia 4: Se añaden botones a página de inicio.</w:t>
       </w:r>
     </w:p>
     <w:p/>
@@ -256,6 +261,7 @@
         </w:numPr>
       </w:pPr>
       <w:r>
+        <w:lastRenderedPageBreak/>
         <w:t>Dia</w:t>
       </w:r>
     </w:p>
@@ -268,7 +274,6 @@
         </w:numPr>
       </w:pPr>
       <w:r>
-        <w:lastRenderedPageBreak/>
         <w:t>Fecha</w:t>
       </w:r>
     </w:p>

</xml_diff>

<commit_message>
Se crean los formularios de crear clases y de registro de usuarios
</commit_message>
<xml_diff>
--- a/Memoria.docx
+++ b/Memoria.docx
@@ -1,6 +1,6 @@
 
 <file path=word/document.xml><?xml version="1.0" encoding="utf-8"?>
-<w:document xmlns:wpc="http://schemas.microsoft.com/office/word/2010/wordprocessingCanvas" xmlns:cx="http://schemas.microsoft.com/office/drawing/2014/chartex" xmlns:cx1="http://schemas.microsoft.com/office/drawing/2015/9/8/chartex" xmlns:cx2="http://schemas.microsoft.com/office/drawing/2015/10/21/chartex" xmlns:cx3="http://schemas.microsoft.com/office/drawing/2016/5/9/chartex" xmlns:cx4="http://schemas.microsoft.com/office/drawing/2016/5/10/chartex" xmlns:cx5="http://schemas.microsoft.com/office/drawing/2016/5/11/chartex" xmlns:cx6="http://schemas.microsoft.com/office/drawing/2016/5/12/chartex" xmlns:cx7="http://schemas.microsoft.com/office/drawing/2016/5/13/chartex" xmlns:cx8="http://schemas.microsoft.com/office/drawing/2016/5/14/chartex" xmlns:mc="http://schemas.openxmlformats.org/markup-compatibility/2006" xmlns:aink="http://schemas.microsoft.com/office/drawing/2016/ink" xmlns:am3d="http://schemas.microsoft.com/office/drawing/2017/model3d" xmlns:o="urn:schemas-microsoft-com:office:office" xmlns:oel="http://schemas.microsoft.com/office/2019/extlst" xmlns:r="http://schemas.openxmlformats.org/officeDocument/2006/relationships" xmlns:m="http://schemas.openxmlformats.org/officeDocument/2006/math" xmlns:v="urn:schemas-microsoft-com:vml" xmlns:wp14="http://schemas.microsoft.com/office/word/2010/wordprocessingDrawing" xmlns:wp="http://schemas.openxmlformats.org/drawingml/2006/wordprocessingDrawing" xmlns:w10="urn:schemas-microsoft-com:office:word" xmlns:w="http://schemas.openxmlformats.org/wordprocessingml/2006/main" xmlns:w14="http://schemas.microsoft.com/office/word/2010/wordml" xmlns:w15="http://schemas.microsoft.com/office/word/2012/wordml" xmlns:w16cex="http://schemas.microsoft.com/office/word/2018/wordml/cex" xmlns:w16cid="http://schemas.microsoft.com/office/word/2016/wordml/cid" xmlns:w16="http://schemas.microsoft.com/office/word/2018/wordml" xmlns:w16du="http://schemas.microsoft.com/office/word/2023/wordml/word16du" xmlns:w16sdtdh="http://schemas.microsoft.com/office/word/2020/wordml/sdtdatahash" xmlns:w16se="http://schemas.microsoft.com/office/word/2015/wordml/symex" xmlns:wpg="http://schemas.microsoft.com/office/word/2010/wordprocessingGroup" xmlns:wpi="http://schemas.microsoft.com/office/word/2010/wordprocessingInk" xmlns:wne="http://schemas.microsoft.com/office/word/2006/wordml" xmlns:wps="http://schemas.microsoft.com/office/word/2010/wordprocessingShape" mc:Ignorable="w14 w15 w16se w16cid w16 w16cex w16sdtdh wp14">
+<w:document xmlns:wpc="http://schemas.microsoft.com/office/word/2010/wordprocessingCanvas" xmlns:cx="http://schemas.microsoft.com/office/drawing/2014/chartex" xmlns:cx1="http://schemas.microsoft.com/office/drawing/2015/9/8/chartex" xmlns:cx2="http://schemas.microsoft.com/office/drawing/2015/10/21/chartex" xmlns:cx3="http://schemas.microsoft.com/office/drawing/2016/5/9/chartex" xmlns:cx4="http://schemas.microsoft.com/office/drawing/2016/5/10/chartex" xmlns:cx5="http://schemas.microsoft.com/office/drawing/2016/5/11/chartex" xmlns:cx6="http://schemas.microsoft.com/office/drawing/2016/5/12/chartex" xmlns:cx7="http://schemas.microsoft.com/office/drawing/2016/5/13/chartex" xmlns:cx8="http://schemas.microsoft.com/office/drawing/2016/5/14/chartex" xmlns:mc="http://schemas.openxmlformats.org/markup-compatibility/2006" xmlns:aink="http://schemas.microsoft.com/office/drawing/2016/ink" xmlns:am3d="http://schemas.microsoft.com/office/drawing/2017/model3d" xmlns:o="urn:schemas-microsoft-com:office:office" xmlns:oel="http://schemas.microsoft.com/office/2019/extlst" xmlns:r="http://schemas.openxmlformats.org/officeDocument/2006/relationships" xmlns:m="http://schemas.openxmlformats.org/officeDocument/2006/math" xmlns:v="urn:schemas-microsoft-com:vml" xmlns:wp14="http://schemas.microsoft.com/office/word/2010/wordprocessingDrawing" xmlns:wp="http://schemas.openxmlformats.org/drawingml/2006/wordprocessingDrawing" xmlns:w10="urn:schemas-microsoft-com:office:word" xmlns:w="http://schemas.openxmlformats.org/wordprocessingml/2006/main" xmlns:w14="http://schemas.microsoft.com/office/word/2010/wordml" xmlns:w15="http://schemas.microsoft.com/office/word/2012/wordml" xmlns:w16cex="http://schemas.microsoft.com/office/word/2018/wordml/cex" xmlns:w16cid="http://schemas.microsoft.com/office/word/2016/wordml/cid" xmlns:w16="http://schemas.microsoft.com/office/word/2018/wordml" xmlns:w16sdtdh="http://schemas.microsoft.com/office/word/2020/wordml/sdtdatahash" xmlns:w16se="http://schemas.microsoft.com/office/word/2015/wordml/symex" xmlns:wpg="http://schemas.microsoft.com/office/word/2010/wordprocessingGroup" xmlns:wpi="http://schemas.microsoft.com/office/word/2010/wordprocessingInk" xmlns:wne="http://schemas.microsoft.com/office/word/2006/wordml" xmlns:wps="http://schemas.microsoft.com/office/word/2010/wordprocessingShape" mc:Ignorable="w14 w15 w16se w16cid w16 w16cex w16sdtdh wp14">
   <w:body>
     <w:p>
       <w:r>
@@ -37,6 +37,11 @@
       </w:r>
       <w:r>
         <w:t xml:space="preserve"> Componente de inicio y Barra de navegación. Routing y lazy-loading.</w:t>
+      </w:r>
+    </w:p>
+    <w:p>
+      <w:r>
+        <w:t>Dia 4: Se añaden botones a página de inicio.</w:t>
       </w:r>
     </w:p>
     <w:p>
@@ -46,7 +51,7 @@
         </w:rPr>
       </w:pPr>
       <w:r>
-        <w:t>Dia 4: Se añaden botones a página de inicio.</w:t>
+        <w:t>Dia 5: Se añade formulario de registro de usuarios y un servicio para deshabilitar la barra de navegación cuando se registe un nuevo usuario.</w:t>
       </w:r>
     </w:p>
     <w:p/>
@@ -225,6 +230,7 @@
         </w:numPr>
       </w:pPr>
       <w:r>
+        <w:lastRenderedPageBreak/>
         <w:t>foto</w:t>
       </w:r>
     </w:p>
@@ -261,7 +267,6 @@
         </w:numPr>
       </w:pPr>
       <w:r>
-        <w:lastRenderedPageBreak/>
         <w:t>Dia</w:t>
       </w:r>
     </w:p>
@@ -442,7 +447,7 @@
 </file>
 
 <file path=word/numbering.xml><?xml version="1.0" encoding="utf-8"?>
-<w:numbering xmlns:wpc="http://schemas.microsoft.com/office/word/2010/wordprocessingCanvas" xmlns:cx="http://schemas.microsoft.com/office/drawing/2014/chartex" xmlns:cx1="http://schemas.microsoft.com/office/drawing/2015/9/8/chartex" xmlns:cx2="http://schemas.microsoft.com/office/drawing/2015/10/21/chartex" xmlns:cx3="http://schemas.microsoft.com/office/drawing/2016/5/9/chartex" xmlns:cx4="http://schemas.microsoft.com/office/drawing/2016/5/10/chartex" xmlns:cx5="http://schemas.microsoft.com/office/drawing/2016/5/11/chartex" xmlns:cx6="http://schemas.microsoft.com/office/drawing/2016/5/12/chartex" xmlns:cx7="http://schemas.microsoft.com/office/drawing/2016/5/13/chartex" xmlns:cx8="http://schemas.microsoft.com/office/drawing/2016/5/14/chartex" xmlns:mc="http://schemas.openxmlformats.org/markup-compatibility/2006" xmlns:aink="http://schemas.microsoft.com/office/drawing/2016/ink" xmlns:am3d="http://schemas.microsoft.com/office/drawing/2017/model3d" xmlns:o="urn:schemas-microsoft-com:office:office" xmlns:oel="http://schemas.microsoft.com/office/2019/extlst" xmlns:r="http://schemas.openxmlformats.org/officeDocument/2006/relationships" xmlns:m="http://schemas.openxmlformats.org/officeDocument/2006/math" xmlns:v="urn:schemas-microsoft-com:vml" xmlns:wp14="http://schemas.microsoft.com/office/word/2010/wordprocessingDrawing" xmlns:wp="http://schemas.openxmlformats.org/drawingml/2006/wordprocessingDrawing" xmlns:w10="urn:schemas-microsoft-com:office:word" xmlns:w="http://schemas.openxmlformats.org/wordprocessingml/2006/main" xmlns:w14="http://schemas.microsoft.com/office/word/2010/wordml" xmlns:w15="http://schemas.microsoft.com/office/word/2012/wordml" xmlns:w16cex="http://schemas.microsoft.com/office/word/2018/wordml/cex" xmlns:w16cid="http://schemas.microsoft.com/office/word/2016/wordml/cid" xmlns:w16="http://schemas.microsoft.com/office/word/2018/wordml" xmlns:w16du="http://schemas.microsoft.com/office/word/2023/wordml/word16du" xmlns:w16sdtdh="http://schemas.microsoft.com/office/word/2020/wordml/sdtdatahash" xmlns:w16se="http://schemas.microsoft.com/office/word/2015/wordml/symex" xmlns:wpg="http://schemas.microsoft.com/office/word/2010/wordprocessingGroup" xmlns:wpi="http://schemas.microsoft.com/office/word/2010/wordprocessingInk" xmlns:wne="http://schemas.microsoft.com/office/word/2006/wordml" xmlns:wps="http://schemas.microsoft.com/office/word/2010/wordprocessingShape" mc:Ignorable="w14 w15 w16se w16cid w16 w16cex w16sdtdh wp14">
+<w:numbering xmlns:wpc="http://schemas.microsoft.com/office/word/2010/wordprocessingCanvas" xmlns:cx="http://schemas.microsoft.com/office/drawing/2014/chartex" xmlns:cx1="http://schemas.microsoft.com/office/drawing/2015/9/8/chartex" xmlns:cx2="http://schemas.microsoft.com/office/drawing/2015/10/21/chartex" xmlns:cx3="http://schemas.microsoft.com/office/drawing/2016/5/9/chartex" xmlns:cx4="http://schemas.microsoft.com/office/drawing/2016/5/10/chartex" xmlns:cx5="http://schemas.microsoft.com/office/drawing/2016/5/11/chartex" xmlns:cx6="http://schemas.microsoft.com/office/drawing/2016/5/12/chartex" xmlns:cx7="http://schemas.microsoft.com/office/drawing/2016/5/13/chartex" xmlns:cx8="http://schemas.microsoft.com/office/drawing/2016/5/14/chartex" xmlns:mc="http://schemas.openxmlformats.org/markup-compatibility/2006" xmlns:aink="http://schemas.microsoft.com/office/drawing/2016/ink" xmlns:am3d="http://schemas.microsoft.com/office/drawing/2017/model3d" xmlns:o="urn:schemas-microsoft-com:office:office" xmlns:oel="http://schemas.microsoft.com/office/2019/extlst" xmlns:r="http://schemas.openxmlformats.org/officeDocument/2006/relationships" xmlns:m="http://schemas.openxmlformats.org/officeDocument/2006/math" xmlns:v="urn:schemas-microsoft-com:vml" xmlns:wp14="http://schemas.microsoft.com/office/word/2010/wordprocessingDrawing" xmlns:wp="http://schemas.openxmlformats.org/drawingml/2006/wordprocessingDrawing" xmlns:w10="urn:schemas-microsoft-com:office:word" xmlns:w="http://schemas.openxmlformats.org/wordprocessingml/2006/main" xmlns:w14="http://schemas.microsoft.com/office/word/2010/wordml" xmlns:w15="http://schemas.microsoft.com/office/word/2012/wordml" xmlns:w16cex="http://schemas.microsoft.com/office/word/2018/wordml/cex" xmlns:w16cid="http://schemas.microsoft.com/office/word/2016/wordml/cid" xmlns:w16="http://schemas.microsoft.com/office/word/2018/wordml" xmlns:w16sdtdh="http://schemas.microsoft.com/office/word/2020/wordml/sdtdatahash" xmlns:w16se="http://schemas.microsoft.com/office/word/2015/wordml/symex" xmlns:wpg="http://schemas.microsoft.com/office/word/2010/wordprocessingGroup" xmlns:wpi="http://schemas.microsoft.com/office/word/2010/wordprocessingInk" xmlns:wne="http://schemas.microsoft.com/office/word/2006/wordml" xmlns:wps="http://schemas.microsoft.com/office/word/2010/wordprocessingShape" mc:Ignorable="w14 w15 w16se w16cid w16 w16cex w16sdtdh wp14">
   <w:abstractNum w:abstractNumId="0" w15:restartNumberingAfterBreak="0">
     <w:nsid w:val="6A133767"/>
     <w:multiLevelType w:val="hybridMultilevel"/>

</xml_diff>

<commit_message>
Se añade registro y login con firebase.
</commit_message>
<xml_diff>
--- a/Memoria.docx
+++ b/Memoria.docx
@@ -45,13 +45,18 @@
       </w:r>
     </w:p>
     <w:p>
+      <w:r>
+        <w:t>Dia 5: Se añade formulario de registro de usuarios y un servicio para deshabilitar la barra de navegación cuando se registe un nuevo usuario.</w:t>
+      </w:r>
+    </w:p>
+    <w:p>
       <w:pPr>
         <w:rPr>
           <w:u w:val="single"/>
         </w:rPr>
       </w:pPr>
       <w:r>
-        <w:t>Dia 5: Se añade formulario de registro de usuarios y un servicio para deshabilitar la barra de navegación cuando se registe un nuevo usuario.</w:t>
+        <w:t>Dia 6: Registro en Firebase.</w:t>
       </w:r>
     </w:p>
     <w:p/>
@@ -215,6 +220,7 @@
         </w:numPr>
       </w:pPr>
       <w:r>
+        <w:lastRenderedPageBreak/>
         <w:t>Administrador</w:t>
       </w:r>
       <w:r>
@@ -230,7 +236,6 @@
         </w:numPr>
       </w:pPr>
       <w:r>
-        <w:lastRenderedPageBreak/>
         <w:t>foto</w:t>
       </w:r>
     </w:p>

</xml_diff>

<commit_message>
Se implementa las reservas de clase
</commit_message>
<xml_diff>
--- a/Memoria.docx
+++ b/Memoria.docx
@@ -9,7 +9,15 @@
     </w:p>
     <w:p>
       <w:r>
-        <w:t>Dia 1: Establecer las bases y funcionalidades de la app.</w:t>
+        <w:t xml:space="preserve">Dia 1: Establecer las bases y funcionalidades de la </w:t>
+      </w:r>
+      <w:proofErr w:type="gramStart"/>
+      <w:r>
+        <w:t>app</w:t>
+      </w:r>
+      <w:proofErr w:type="gramEnd"/>
+      <w:r>
+        <w:t>.</w:t>
       </w:r>
     </w:p>
     <w:p>
@@ -28,15 +36,47 @@
         <w:t>Dia 3: Instalación de Angular material.</w:t>
       </w:r>
       <w:r>
-        <w:t xml:space="preserve"> Creación módulo login.</w:t>
-      </w:r>
-    </w:p>
-    <w:p>
-      <w:r>
-        <w:t>Dia 4: Se añaden validadores a login y mensajes de error.</w:t>
-      </w:r>
-      <w:r>
-        <w:t xml:space="preserve"> Componente de inicio y Barra de navegación. Routing y lazy-loading.</w:t>
+        <w:t xml:space="preserve"> Creación módulo </w:t>
+      </w:r>
+      <w:proofErr w:type="spellStart"/>
+      <w:r>
+        <w:t>login</w:t>
+      </w:r>
+      <w:proofErr w:type="spellEnd"/>
+      <w:r>
+        <w:t>.</w:t>
+      </w:r>
+    </w:p>
+    <w:p>
+      <w:r>
+        <w:t xml:space="preserve">Dia 4: Se añaden validadores a </w:t>
+      </w:r>
+      <w:proofErr w:type="spellStart"/>
+      <w:r>
+        <w:t>login</w:t>
+      </w:r>
+      <w:proofErr w:type="spellEnd"/>
+      <w:r>
+        <w:t xml:space="preserve"> y mensajes de error.</w:t>
+      </w:r>
+      <w:r>
+        <w:t xml:space="preserve"> Componente de inicio y Barra de navegación. </w:t>
+      </w:r>
+      <w:proofErr w:type="spellStart"/>
+      <w:r>
+        <w:t>Routing</w:t>
+      </w:r>
+      <w:proofErr w:type="spellEnd"/>
+      <w:r>
+        <w:t xml:space="preserve"> y </w:t>
+      </w:r>
+      <w:proofErr w:type="spellStart"/>
+      <w:r>
+        <w:t>lazy-loading</w:t>
+      </w:r>
+      <w:proofErr w:type="spellEnd"/>
+      <w:r>
+        <w:t>.</w:t>
       </w:r>
     </w:p>
     <w:p>
@@ -56,7 +96,15 @@
         </w:rPr>
       </w:pPr>
       <w:r>
-        <w:t>Dia 6: Registro en Firebase.</w:t>
+        <w:t xml:space="preserve">Dia 6: Registro en </w:t>
+      </w:r>
+      <w:proofErr w:type="spellStart"/>
+      <w:r>
+        <w:t>Firebase</w:t>
+      </w:r>
+      <w:proofErr w:type="spellEnd"/>
+      <w:r>
+        <w:t>.</w:t>
       </w:r>
     </w:p>
     <w:p/>
@@ -67,7 +115,15 @@
     </w:p>
     <w:p>
       <w:r>
-        <w:t>- Login y registro para usuarios y administradores.</w:t>
+        <w:t xml:space="preserve">- </w:t>
+      </w:r>
+      <w:proofErr w:type="spellStart"/>
+      <w:r>
+        <w:t>Login</w:t>
+      </w:r>
+      <w:proofErr w:type="spellEnd"/>
+      <w:r>
+        <w:t xml:space="preserve"> y registro para usuarios y administradores.</w:t>
       </w:r>
     </w:p>
     <w:p>
@@ -224,8 +280,13 @@
         <w:t>Administrador</w:t>
       </w:r>
       <w:r>
-        <w:t>: boolean</w:t>
-      </w:r>
+        <w:t xml:space="preserve">: </w:t>
+      </w:r>
+      <w:proofErr w:type="spellStart"/>
+      <w:r>
+        <w:t>boolean</w:t>
+      </w:r>
+      <w:proofErr w:type="spellEnd"/>
     </w:p>
     <w:p>
       <w:pPr>
@@ -332,8 +393,13 @@
         </w:numPr>
       </w:pPr>
       <w:r>
-        <w:t>Disponible: boolean</w:t>
-      </w:r>
+        <w:t xml:space="preserve">Disponible: </w:t>
+      </w:r>
+      <w:proofErr w:type="spellStart"/>
+      <w:r>
+        <w:t>boolean</w:t>
+      </w:r>
+      <w:proofErr w:type="spellEnd"/>
     </w:p>
     <w:p>
       <w:pPr>
@@ -401,7 +467,15 @@
         </w:rPr>
       </w:pPr>
       <w:r>
-        <w:t xml:space="preserve">Angular Flex-Layout: </w:t>
+        <w:t>Angular Flex-</w:t>
+      </w:r>
+      <w:proofErr w:type="spellStart"/>
+      <w:r>
+        <w:t>Layout</w:t>
+      </w:r>
+      <w:proofErr w:type="spellEnd"/>
+      <w:r>
+        <w:t xml:space="preserve">: </w:t>
       </w:r>
       <w:hyperlink r:id="rId7" w:anchor="/docs" w:history="1">
         <w:r>
@@ -413,17 +487,48 @@
       </w:hyperlink>
     </w:p>
     <w:p>
-      <w:r>
-        <w:t>Lazy-loading:</w:t>
-      </w:r>
-      <w:r>
-        <w:t xml:space="preserve"> </w:t>
-      </w:r>
-      <w:r>
+      <w:pPr>
         <w:rPr>
           <w:rStyle w:val="Hipervnculo"/>
         </w:rPr>
-        <w:t>https://www.tutorialesprogramacionya.com/angularya/detalleconcepto.php?punto=85&amp;codigo=85&amp;inicio=80</w:t>
+      </w:pPr>
+      <w:proofErr w:type="spellStart"/>
+      <w:r>
+        <w:t>Lazy-loading</w:t>
+      </w:r>
+      <w:proofErr w:type="spellEnd"/>
+      <w:r>
+        <w:t>:</w:t>
+      </w:r>
+      <w:r>
+        <w:t xml:space="preserve"> </w:t>
+      </w:r>
+      <w:hyperlink r:id="rId8" w:history="1">
+        <w:r>
+          <w:rPr>
+            <w:rStyle w:val="Hipervnculo"/>
+          </w:rPr>
+          <w:t>https://www.tutorialesprogramacionya.com/angularya/detalleconcepto.php?punto=85&amp;codigo=85&amp;inicio=80</w:t>
+        </w:r>
+      </w:hyperlink>
+    </w:p>
+    <w:p>
+      <w:proofErr w:type="spellStart"/>
+      <w:r>
+        <w:t>Validator</w:t>
+      </w:r>
+      <w:proofErr w:type="spellEnd"/>
+      <w:r>
+        <w:t xml:space="preserve"> Contraseña</w:t>
+      </w:r>
+      <w:r>
+        <w:t xml:space="preserve">: </w:t>
+      </w:r>
+      <w:r>
+        <w:rPr>
+          <w:rStyle w:val="Hipervnculo"/>
+        </w:rPr>
+        <w:t>https://dev.to/jdgamble555/angular-confirm-password-validation-custom-validator-3pkl</w:t>
       </w:r>
     </w:p>
     <w:p>

</xml_diff>

<commit_message>
Se implementa nueva lógica de reservas y se añade roles de usuario
</commit_message>
<xml_diff>
--- a/Memoria.docx
+++ b/Memoria.docx
@@ -537,6 +537,20 @@
           <w:u w:val="single"/>
         </w:rPr>
       </w:pPr>
+      <w:proofErr w:type="spellStart"/>
+      <w:r>
+        <w:t>Paginator</w:t>
+      </w:r>
+      <w:proofErr w:type="spellEnd"/>
+      <w:r>
+        <w:t xml:space="preserve"> </w:t>
+      </w:r>
+      <w:r>
+        <w:rPr>
+          <w:rStyle w:val="Hipervnculo"/>
+        </w:rPr>
+        <w:t>https://www.tutorialesprogramacionya.com/angularya/detalleconcepto.php?punto=46&amp;codigo=46&amp;inicio=40</w:t>
+      </w:r>
     </w:p>
     <w:p/>
     <w:p>

</xml_diff>